<commit_message>
Actualizacion de la guia de instalación
</commit_message>
<xml_diff>
--- a/Documentación/GuiaBurros Instalación.docx
+++ b/Documentación/GuiaBurros Instalación.docx
@@ -1,6 +1,6 @@
 
 <file path=word/document.xml><?xml version="1.0" encoding="utf-8"?>
-<w:document xmlns:wpc="http://schemas.microsoft.com/office/word/2010/wordprocessingCanvas" xmlns:cx="http://schemas.microsoft.com/office/drawing/2014/chartex" xmlns:cx1="http://schemas.microsoft.com/office/drawing/2015/9/8/chartex" xmlns:cx2="http://schemas.microsoft.com/office/drawing/2015/10/21/chartex" xmlns:cx3="http://schemas.microsoft.com/office/drawing/2016/5/9/chartex" xmlns:cx4="http://schemas.microsoft.com/office/drawing/2016/5/10/chartex" xmlns:cx5="http://schemas.microsoft.com/office/drawing/2016/5/11/chartex" xmlns:cx6="http://schemas.microsoft.com/office/drawing/2016/5/12/chartex" xmlns:cx7="http://schemas.microsoft.com/office/drawing/2016/5/13/chartex" xmlns:cx8="http://schemas.microsoft.com/office/drawing/2016/5/14/chartex" xmlns:mc="http://schemas.openxmlformats.org/markup-compatibility/2006" xmlns:aink="http://schemas.microsoft.com/office/drawing/2016/ink" xmlns:am3d="http://schemas.microsoft.com/office/drawing/2017/model3d" xmlns:o="urn:schemas-microsoft-com:office:office" xmlns:r="http://schemas.openxmlformats.org/officeDocument/2006/relationships" xmlns:m="http://schemas.openxmlformats.org/officeDocument/2006/math" xmlns:v="urn:schemas-microsoft-com:vml" xmlns:wp14="http://schemas.microsoft.com/office/word/2010/wordprocessingDrawing" xmlns:wp="http://schemas.openxmlformats.org/drawingml/2006/wordprocessingDrawing" xmlns:w10="urn:schemas-microsoft-com:office:word" xmlns:w="http://schemas.openxmlformats.org/wordprocessingml/2006/main" xmlns:w14="http://schemas.microsoft.com/office/word/2010/wordml" xmlns:w15="http://schemas.microsoft.com/office/word/2012/wordml" xmlns:w16cid="http://schemas.microsoft.com/office/word/2016/wordml/cid" xmlns:w16se="http://schemas.microsoft.com/office/word/2015/wordml/symex" xmlns:wpg="http://schemas.microsoft.com/office/word/2010/wordprocessingGroup" xmlns:wpi="http://schemas.microsoft.com/office/word/2010/wordprocessingInk" xmlns:wne="http://schemas.microsoft.com/office/word/2006/wordml" xmlns:wps="http://schemas.microsoft.com/office/word/2010/wordprocessingShape" mc:Ignorable="w14 w15 w16se w16cid wp14">
+<w:document xmlns:wpc="http://schemas.microsoft.com/office/word/2010/wordprocessingCanvas" xmlns:cx="http://schemas.microsoft.com/office/drawing/2014/chartex" xmlns:cx1="http://schemas.microsoft.com/office/drawing/2015/9/8/chartex" xmlns:cx2="http://schemas.microsoft.com/office/drawing/2015/10/21/chartex" xmlns:cx3="http://schemas.microsoft.com/office/drawing/2016/5/9/chartex" xmlns:cx4="http://schemas.microsoft.com/office/drawing/2016/5/10/chartex" xmlns:cx5="http://schemas.microsoft.com/office/drawing/2016/5/11/chartex" xmlns:cx6="http://schemas.microsoft.com/office/drawing/2016/5/12/chartex" xmlns:cx7="http://schemas.microsoft.com/office/drawing/2016/5/13/chartex" xmlns:cx8="http://schemas.microsoft.com/office/drawing/2016/5/14/chartex" xmlns:mc="http://schemas.openxmlformats.org/markup-compatibility/2006" xmlns:aink="http://schemas.microsoft.com/office/drawing/2016/ink" xmlns:am3d="http://schemas.microsoft.com/office/drawing/2017/model3d" xmlns:o="urn:schemas-microsoft-com:office:office" xmlns:r="http://schemas.openxmlformats.org/officeDocument/2006/relationships" xmlns:m="http://schemas.openxmlformats.org/officeDocument/2006/math" xmlns:v="urn:schemas-microsoft-com:vml" xmlns:wp14="http://schemas.microsoft.com/office/word/2010/wordprocessingDrawing" xmlns:wp="http://schemas.openxmlformats.org/drawingml/2006/wordprocessingDrawing" xmlns:w10="urn:schemas-microsoft-com:office:word" xmlns:w="http://schemas.openxmlformats.org/wordprocessingml/2006/main" xmlns:w14="http://schemas.microsoft.com/office/word/2010/wordml" xmlns:w15="http://schemas.microsoft.com/office/word/2012/wordml" xmlns:w16cex="http://schemas.microsoft.com/office/word/2018/wordml/cex" xmlns:w16cid="http://schemas.microsoft.com/office/word/2016/wordml/cid" xmlns:w16="http://schemas.microsoft.com/office/word/2018/wordml" xmlns:w16se="http://schemas.microsoft.com/office/word/2015/wordml/symex" xmlns:wpg="http://schemas.microsoft.com/office/word/2010/wordprocessingGroup" xmlns:wpi="http://schemas.microsoft.com/office/word/2010/wordprocessingInk" xmlns:wne="http://schemas.microsoft.com/office/word/2006/wordml" xmlns:wps="http://schemas.microsoft.com/office/word/2010/wordprocessingShape" mc:Ignorable="w14 w15 w16se w16cid w16 w16cex wp14">
   <w:body>
     <w:p>
       <w:pPr>
@@ -101,8 +101,18 @@
           <w:sz w:val="24"/>
           <w:szCs w:val="24"/>
         </w:rPr>
-        <w:t>Descargar el código fuente del plugin</w:t>
-      </w:r>
+        <w:t xml:space="preserve">Descargar el código fuente del </w:t>
+      </w:r>
+      <w:hyperlink r:id="rId7" w:history="1">
+        <w:r>
+          <w:rPr>
+            <w:rStyle w:val="Hipervnculo"/>
+            <w:sz w:val="24"/>
+            <w:szCs w:val="24"/>
+          </w:rPr>
+          <w:t>plugin</w:t>
+        </w:r>
+      </w:hyperlink>
     </w:p>
     <w:p>
       <w:pPr>
@@ -136,7 +146,7 @@
           <w:szCs w:val="24"/>
         </w:rPr>
       </w:pPr>
-      <w:hyperlink r:id="rId7" w:history="1">
+      <w:hyperlink r:id="rId8" w:history="1">
         <w:r>
           <w:rPr>
             <w:rStyle w:val="Hipervnculo"/>
@@ -159,7 +169,7 @@
           <w:szCs w:val="24"/>
         </w:rPr>
       </w:pPr>
-      <w:hyperlink r:id="rId8" w:history="1">
+      <w:hyperlink r:id="rId9" w:history="1">
         <w:r>
           <w:rPr>
             <w:rStyle w:val="Hipervnculo"/>
@@ -182,7 +192,7 @@
           <w:szCs w:val="24"/>
         </w:rPr>
       </w:pPr>
-      <w:hyperlink r:id="rId9" w:history="1">
+      <w:hyperlink r:id="rId10" w:history="1">
         <w:r>
           <w:rPr>
             <w:rStyle w:val="Hipervnculo"/>
@@ -205,7 +215,7 @@
           <w:szCs w:val="24"/>
         </w:rPr>
       </w:pPr>
-      <w:hyperlink r:id="rId10" w:history="1">
+      <w:hyperlink r:id="rId11" w:history="1">
         <w:r>
           <w:rPr>
             <w:rStyle w:val="Hipervnculo"/>
@@ -215,8 +225,6 @@
           <w:t>Versión de desarrollo de x264</w:t>
         </w:r>
       </w:hyperlink>
-      <w:bookmarkStart w:id="0" w:name="_GoBack"/>
-      <w:bookmarkEnd w:id="0"/>
       <w:r>
         <w:rPr>
           <w:sz w:val="24"/>
@@ -240,7 +248,7 @@
           <w:u w:val="none"/>
         </w:rPr>
       </w:pPr>
-      <w:hyperlink r:id="rId11" w:history="1">
+      <w:hyperlink r:id="rId12" w:history="1">
         <w:r>
           <w:rPr>
             <w:rStyle w:val="Hipervnculo"/>
@@ -296,6 +304,14 @@
         </w:rPr>
         <w:t>Versión de desarrollo de CEF</w:t>
       </w:r>
+      <w:r>
+        <w:rPr>
+          <w:rStyle w:val="Hipervnculo"/>
+          <w:sz w:val="24"/>
+          <w:szCs w:val="24"/>
+        </w:rPr>
+        <w:t xml:space="preserve"> </w:t>
+      </w:r>
     </w:p>
     <w:p>
       <w:pPr>
@@ -304,10 +320,6 @@
           <w:ilvl w:val="0"/>
           <w:numId w:val="2"/>
         </w:numPr>
-        <w:rPr>
-          <w:sz w:val="24"/>
-          <w:szCs w:val="24"/>
-        </w:rPr>
       </w:pPr>
       <w:r>
         <w:rPr>
@@ -317,7 +329,7 @@
         </w:rPr>
         <w:fldChar w:fldCharType="end"/>
       </w:r>
-      <w:hyperlink r:id="rId12" w:history="1">
+      <w:hyperlink r:id="rId13" w:history="1">
         <w:r>
           <w:rPr>
             <w:rStyle w:val="Hipervnculo"/>
@@ -328,10 +340,6 @@
         </w:r>
       </w:hyperlink>
       <w:r>
-        <w:rPr>
-          <w:sz w:val="24"/>
-          <w:szCs w:val="24"/>
-        </w:rPr>
         <w:t xml:space="preserve"> (3.16 o superior, preferiblemente la última versión)</w:t>
       </w:r>
     </w:p>
@@ -364,7 +372,7 @@
         </w:rPr>
         <w:t xml:space="preserve">VS2019 (Recomendado) con la </w:t>
       </w:r>
-      <w:hyperlink r:id="rId13" w:history="1">
+      <w:hyperlink r:id="rId14" w:history="1">
         <w:r>
           <w:rPr>
             <w:rStyle w:val="Hipervnculo"/>
@@ -546,7 +554,21 @@
           <w:sz w:val="24"/>
           <w:szCs w:val="24"/>
         </w:rPr>
-        <w:t>Configurar y generar dicho proyecto.</w:t>
+        <w:t>Configurar y generar dicho proyecto</w:t>
+      </w:r>
+      <w:r>
+        <w:rPr>
+          <w:sz w:val="24"/>
+          <w:szCs w:val="24"/>
+        </w:rPr>
+        <w:t>(Seleccionando la versión del Visual Studio adecuada y la versión de sistema operativo)</w:t>
+      </w:r>
+      <w:r>
+        <w:rPr>
+          <w:sz w:val="24"/>
+          <w:szCs w:val="24"/>
+        </w:rPr>
+        <w:t>.</w:t>
       </w:r>
     </w:p>
     <w:p>
@@ -721,7 +743,29 @@
           <w:sz w:val="24"/>
           <w:szCs w:val="24"/>
         </w:rPr>
-        <w:t>DependenciasGeneral, donde se debe insertar todas las versiones de desarrollo y las dependencias de VS2017/2019</w:t>
+        <w:lastRenderedPageBreak/>
+        <w:t>DependenciasGeneral</w:t>
+      </w:r>
+      <w:r>
+        <w:rPr>
+          <w:sz w:val="24"/>
+          <w:szCs w:val="24"/>
+        </w:rPr>
+        <w:t>es</w:t>
+      </w:r>
+      <w:r>
+        <w:rPr>
+          <w:sz w:val="24"/>
+          <w:szCs w:val="24"/>
+        </w:rPr>
+        <w:t>, donde se debe insertar todas las versiones de desarrollo y las dependencias de VS2017/2019</w:t>
+      </w:r>
+      <w:r>
+        <w:rPr>
+          <w:sz w:val="24"/>
+          <w:szCs w:val="24"/>
+        </w:rPr>
+        <w:t>(Incluir solo la versión adecuada para el sistema operativo)</w:t>
       </w:r>
     </w:p>
     <w:p>
@@ -761,7 +805,6 @@
           <w:sz w:val="24"/>
           <w:szCs w:val="24"/>
         </w:rPr>
-        <w:lastRenderedPageBreak/>
         <w:t>Abrir el CMake, y rellenar los siguientes campos:</w:t>
       </w:r>
     </w:p>
@@ -1159,7 +1202,187 @@
     </w:p>
     <w:p>
       <w:pPr>
-        <w:ind w:left="3540"/>
+        <w:pStyle w:val="Prrafodelista"/>
+        <w:ind w:left="1080"/>
+        <w:rPr>
+          <w:rFonts w:cstheme="minorHAnsi"/>
+          <w:sz w:val="24"/>
+          <w:szCs w:val="24"/>
+        </w:rPr>
+      </w:pPr>
+    </w:p>
+    <w:p>
+      <w:pPr>
+        <w:pStyle w:val="Prrafodelista"/>
+        <w:ind w:left="1080"/>
+        <w:rPr>
+          <w:rFonts w:cstheme="minorHAnsi"/>
+          <w:sz w:val="24"/>
+          <w:szCs w:val="24"/>
+        </w:rPr>
+      </w:pPr>
+      <w:r>
+        <w:rPr>
+          <w:rFonts w:cstheme="minorHAnsi"/>
+          <w:sz w:val="24"/>
+          <w:szCs w:val="24"/>
+        </w:rPr>
+        <w:t>Imagen de la carpeta dependencias generales</w:t>
+      </w:r>
+    </w:p>
+    <w:p>
+      <w:pPr>
+        <w:pStyle w:val="Prrafodelista"/>
+        <w:ind w:left="1080"/>
+        <w:rPr>
+          <w:rFonts w:cstheme="minorHAnsi"/>
+          <w:sz w:val="24"/>
+          <w:szCs w:val="24"/>
+        </w:rPr>
+      </w:pPr>
+      <w:r>
+        <w:rPr>
+          <w:rFonts w:cstheme="minorHAnsi"/>
+          <w:noProof/>
+          <w:sz w:val="24"/>
+          <w:szCs w:val="24"/>
+        </w:rPr>
+        <w:lastRenderedPageBreak/>
+        <w:drawing>
+          <wp:inline distT="0" distB="0" distL="0" distR="0" wp14:anchorId="0587EE8B" wp14:editId="2E47CED2">
+            <wp:extent cx="5400040" cy="2457450"/>
+            <wp:effectExtent l="0" t="0" r="0" b="0"/>
+            <wp:docPr id="1" name="Imagen 1" descr="Interfaz de usuario gráfica, Texto, Aplicación&#10;&#10;Descripción generada automáticamente"/>
+            <wp:cNvGraphicFramePr>
+              <a:graphicFrameLocks xmlns:a="http://schemas.openxmlformats.org/drawingml/2006/main" noChangeAspect="1"/>
+            </wp:cNvGraphicFramePr>
+            <a:graphic xmlns:a="http://schemas.openxmlformats.org/drawingml/2006/main">
+              <a:graphicData uri="http://schemas.openxmlformats.org/drawingml/2006/picture">
+                <pic:pic xmlns:pic="http://schemas.openxmlformats.org/drawingml/2006/picture">
+                  <pic:nvPicPr>
+                    <pic:cNvPr id="1" name="Imagen 1" descr="Interfaz de usuario gráfica, Texto, Aplicación&#10;&#10;Descripción generada automáticamente"/>
+                    <pic:cNvPicPr/>
+                  </pic:nvPicPr>
+                  <pic:blipFill>
+                    <a:blip r:embed="rId15">
+                      <a:extLst>
+                        <a:ext uri="{28A0092B-C50C-407E-A947-70E740481C1C}">
+                          <a14:useLocalDpi xmlns:a14="http://schemas.microsoft.com/office/drawing/2010/main" val="0"/>
+                        </a:ext>
+                      </a:extLst>
+                    </a:blip>
+                    <a:stretch>
+                      <a:fillRect/>
+                    </a:stretch>
+                  </pic:blipFill>
+                  <pic:spPr>
+                    <a:xfrm>
+                      <a:off x="0" y="0"/>
+                      <a:ext cx="5400040" cy="2457450"/>
+                    </a:xfrm>
+                    <a:prstGeom prst="rect">
+                      <a:avLst/>
+                    </a:prstGeom>
+                  </pic:spPr>
+                </pic:pic>
+              </a:graphicData>
+            </a:graphic>
+          </wp:inline>
+        </w:drawing>
+      </w:r>
+    </w:p>
+    <w:p>
+      <w:pPr>
+        <w:pStyle w:val="Prrafodelista"/>
+        <w:ind w:left="1080"/>
+        <w:rPr>
+          <w:rFonts w:cstheme="minorHAnsi"/>
+          <w:sz w:val="24"/>
+          <w:szCs w:val="24"/>
+        </w:rPr>
+      </w:pPr>
+      <w:r>
+        <w:rPr>
+          <w:rFonts w:cstheme="minorHAnsi"/>
+          <w:sz w:val="24"/>
+          <w:szCs w:val="24"/>
+        </w:rPr>
+        <w:t>Imagen de la configuración en el cMake</w:t>
+      </w:r>
+    </w:p>
+    <w:p>
+      <w:pPr>
+        <w:pStyle w:val="Prrafodelista"/>
+        <w:ind w:left="1080"/>
+        <w:rPr>
+          <w:rFonts w:cstheme="minorHAnsi"/>
+          <w:sz w:val="24"/>
+          <w:szCs w:val="24"/>
+        </w:rPr>
+      </w:pPr>
+      <w:r>
+        <w:rPr>
+          <w:rFonts w:cstheme="minorHAnsi"/>
+          <w:noProof/>
+          <w:sz w:val="24"/>
+          <w:szCs w:val="24"/>
+        </w:rPr>
+        <w:drawing>
+          <wp:inline distT="0" distB="0" distL="0" distR="0" wp14:anchorId="510FE191" wp14:editId="090D1324">
+            <wp:extent cx="5400040" cy="2545080"/>
+            <wp:effectExtent l="0" t="0" r="0" b="7620"/>
+            <wp:docPr id="2" name="Imagen 2" descr="Interfaz de usuario gráfica, Texto, Aplicación, Correo electrónico&#10;&#10;Descripción generada automáticamente"/>
+            <wp:cNvGraphicFramePr>
+              <a:graphicFrameLocks xmlns:a="http://schemas.openxmlformats.org/drawingml/2006/main" noChangeAspect="1"/>
+            </wp:cNvGraphicFramePr>
+            <a:graphic xmlns:a="http://schemas.openxmlformats.org/drawingml/2006/main">
+              <a:graphicData uri="http://schemas.openxmlformats.org/drawingml/2006/picture">
+                <pic:pic xmlns:pic="http://schemas.openxmlformats.org/drawingml/2006/picture">
+                  <pic:nvPicPr>
+                    <pic:cNvPr id="2" name="Imagen 2" descr="Interfaz de usuario gráfica, Texto, Aplicación, Correo electrónico&#10;&#10;Descripción generada automáticamente"/>
+                    <pic:cNvPicPr/>
+                  </pic:nvPicPr>
+                  <pic:blipFill>
+                    <a:blip r:embed="rId16" cstate="print">
+                      <a:extLst>
+                        <a:ext uri="{28A0092B-C50C-407E-A947-70E740481C1C}">
+                          <a14:useLocalDpi xmlns:a14="http://schemas.microsoft.com/office/drawing/2010/main" val="0"/>
+                        </a:ext>
+                      </a:extLst>
+                    </a:blip>
+                    <a:stretch>
+                      <a:fillRect/>
+                    </a:stretch>
+                  </pic:blipFill>
+                  <pic:spPr>
+                    <a:xfrm>
+                      <a:off x="0" y="0"/>
+                      <a:ext cx="5400040" cy="2545080"/>
+                    </a:xfrm>
+                    <a:prstGeom prst="rect">
+                      <a:avLst/>
+                    </a:prstGeom>
+                  </pic:spPr>
+                </pic:pic>
+              </a:graphicData>
+            </a:graphic>
+          </wp:inline>
+        </w:drawing>
+      </w:r>
+    </w:p>
+    <w:p>
+      <w:pPr>
+        <w:pStyle w:val="Prrafodelista"/>
+        <w:ind w:left="1080"/>
+        <w:rPr>
+          <w:rFonts w:cstheme="minorHAnsi"/>
+          <w:sz w:val="24"/>
+          <w:szCs w:val="24"/>
+        </w:rPr>
+      </w:pPr>
+    </w:p>
+    <w:p>
+      <w:pPr>
         <w:rPr>
           <w:sz w:val="24"/>
           <w:szCs w:val="24"/>
@@ -1179,6 +1402,28 @@
           <w:szCs w:val="40"/>
         </w:rPr>
         <w:t>Instalación out-of-tree</w:t>
+      </w:r>
+      <w:r>
+        <w:rPr>
+          <w:sz w:val="40"/>
+          <w:szCs w:val="40"/>
+        </w:rPr>
+        <w:t xml:space="preserve"> (</w:t>
+      </w:r>
+      <w:r>
+        <w:rPr>
+          <w:sz w:val="40"/>
+          <w:szCs w:val="40"/>
+          <w:u w:val="single"/>
+        </w:rPr>
+        <w:t>Aún</w:t>
+      </w:r>
+      <w:r>
+        <w:rPr>
+          <w:sz w:val="40"/>
+          <w:szCs w:val="40"/>
+        </w:rPr>
+        <w:t xml:space="preserve"> no operativa)</w:t>
       </w:r>
     </w:p>
     <w:p>
@@ -1907,7 +2152,7 @@
 </file>
 
 <file path=word/numbering.xml><?xml version="1.0" encoding="utf-8"?>
-<w:numbering xmlns:wpc="http://schemas.microsoft.com/office/word/2010/wordprocessingCanvas" xmlns:cx="http://schemas.microsoft.com/office/drawing/2014/chartex" xmlns:cx1="http://schemas.microsoft.com/office/drawing/2015/9/8/chartex" xmlns:cx2="http://schemas.microsoft.com/office/drawing/2015/10/21/chartex" xmlns:cx3="http://schemas.microsoft.com/office/drawing/2016/5/9/chartex" xmlns:cx4="http://schemas.microsoft.com/office/drawing/2016/5/10/chartex" xmlns:cx5="http://schemas.microsoft.com/office/drawing/2016/5/11/chartex" xmlns:cx6="http://schemas.microsoft.com/office/drawing/2016/5/12/chartex" xmlns:cx7="http://schemas.microsoft.com/office/drawing/2016/5/13/chartex" xmlns:cx8="http://schemas.microsoft.com/office/drawing/2016/5/14/chartex" xmlns:mc="http://schemas.openxmlformats.org/markup-compatibility/2006" xmlns:aink="http://schemas.microsoft.com/office/drawing/2016/ink" xmlns:am3d="http://schemas.microsoft.com/office/drawing/2017/model3d" xmlns:o="urn:schemas-microsoft-com:office:office" xmlns:r="http://schemas.openxmlformats.org/officeDocument/2006/relationships" xmlns:m="http://schemas.openxmlformats.org/officeDocument/2006/math" xmlns:v="urn:schemas-microsoft-com:vml" xmlns:wp14="http://schemas.microsoft.com/office/word/2010/wordprocessingDrawing" xmlns:wp="http://schemas.openxmlformats.org/drawingml/2006/wordprocessingDrawing" xmlns:w10="urn:schemas-microsoft-com:office:word" xmlns:w="http://schemas.openxmlformats.org/wordprocessingml/2006/main" xmlns:w14="http://schemas.microsoft.com/office/word/2010/wordml" xmlns:w15="http://schemas.microsoft.com/office/word/2012/wordml" xmlns:w16cid="http://schemas.microsoft.com/office/word/2016/wordml/cid" xmlns:w16se="http://schemas.microsoft.com/office/word/2015/wordml/symex" xmlns:wpg="http://schemas.microsoft.com/office/word/2010/wordprocessingGroup" xmlns:wpi="http://schemas.microsoft.com/office/word/2010/wordprocessingInk" xmlns:wne="http://schemas.microsoft.com/office/word/2006/wordml" xmlns:wps="http://schemas.microsoft.com/office/word/2010/wordprocessingShape" mc:Ignorable="w14 w15 w16se w16cid wp14">
+<w:numbering xmlns:wpc="http://schemas.microsoft.com/office/word/2010/wordprocessingCanvas" xmlns:cx="http://schemas.microsoft.com/office/drawing/2014/chartex" xmlns:cx1="http://schemas.microsoft.com/office/drawing/2015/9/8/chartex" xmlns:cx2="http://schemas.microsoft.com/office/drawing/2015/10/21/chartex" xmlns:cx3="http://schemas.microsoft.com/office/drawing/2016/5/9/chartex" xmlns:cx4="http://schemas.microsoft.com/office/drawing/2016/5/10/chartex" xmlns:cx5="http://schemas.microsoft.com/office/drawing/2016/5/11/chartex" xmlns:cx6="http://schemas.microsoft.com/office/drawing/2016/5/12/chartex" xmlns:cx7="http://schemas.microsoft.com/office/drawing/2016/5/13/chartex" xmlns:cx8="http://schemas.microsoft.com/office/drawing/2016/5/14/chartex" xmlns:mc="http://schemas.openxmlformats.org/markup-compatibility/2006" xmlns:aink="http://schemas.microsoft.com/office/drawing/2016/ink" xmlns:am3d="http://schemas.microsoft.com/office/drawing/2017/model3d" xmlns:o="urn:schemas-microsoft-com:office:office" xmlns:r="http://schemas.openxmlformats.org/officeDocument/2006/relationships" xmlns:m="http://schemas.openxmlformats.org/officeDocument/2006/math" xmlns:v="urn:schemas-microsoft-com:vml" xmlns:wp14="http://schemas.microsoft.com/office/word/2010/wordprocessingDrawing" xmlns:wp="http://schemas.openxmlformats.org/drawingml/2006/wordprocessingDrawing" xmlns:w10="urn:schemas-microsoft-com:office:word" xmlns:w="http://schemas.openxmlformats.org/wordprocessingml/2006/main" xmlns:w14="http://schemas.microsoft.com/office/word/2010/wordml" xmlns:w15="http://schemas.microsoft.com/office/word/2012/wordml" xmlns:w16cex="http://schemas.microsoft.com/office/word/2018/wordml/cex" xmlns:w16cid="http://schemas.microsoft.com/office/word/2016/wordml/cid" xmlns:w16="http://schemas.microsoft.com/office/word/2018/wordml" xmlns:w16se="http://schemas.microsoft.com/office/word/2015/wordml/symex" xmlns:wpg="http://schemas.microsoft.com/office/word/2010/wordprocessingGroup" xmlns:wpi="http://schemas.microsoft.com/office/word/2010/wordprocessingInk" xmlns:wne="http://schemas.microsoft.com/office/word/2006/wordml" xmlns:wps="http://schemas.microsoft.com/office/word/2010/wordprocessingShape" mc:Ignorable="w14 w15 w16se w16cid w16 w16cex wp14">
   <w:abstractNum w:abstractNumId="0" w15:restartNumberingAfterBreak="0">
     <w:nsid w:val="14C75D48"/>
     <w:multiLevelType w:val="hybridMultilevel"/>
@@ -2473,7 +2718,7 @@
 </file>
 
 <file path=word/styles.xml><?xml version="1.0" encoding="utf-8"?>
-<w:styles xmlns:mc="http://schemas.openxmlformats.org/markup-compatibility/2006" xmlns:r="http://schemas.openxmlformats.org/officeDocument/2006/relationships" xmlns:w="http://schemas.openxmlformats.org/wordprocessingml/2006/main" xmlns:w14="http://schemas.microsoft.com/office/word/2010/wordml" xmlns:w15="http://schemas.microsoft.com/office/word/2012/wordml" xmlns:w16cid="http://schemas.microsoft.com/office/word/2016/wordml/cid" xmlns:w16se="http://schemas.microsoft.com/office/word/2015/wordml/symex" mc:Ignorable="w14 w15 w16se w16cid">
+<w:styles xmlns:mc="http://schemas.openxmlformats.org/markup-compatibility/2006" xmlns:r="http://schemas.openxmlformats.org/officeDocument/2006/relationships" xmlns:w="http://schemas.openxmlformats.org/wordprocessingml/2006/main" xmlns:w14="http://schemas.microsoft.com/office/word/2010/wordml" xmlns:w15="http://schemas.microsoft.com/office/word/2012/wordml" xmlns:w16cex="http://schemas.microsoft.com/office/word/2018/wordml/cex" xmlns:w16cid="http://schemas.microsoft.com/office/word/2016/wordml/cid" xmlns:w16="http://schemas.microsoft.com/office/word/2018/wordml" xmlns:w16se="http://schemas.microsoft.com/office/word/2015/wordml/symex" mc:Ignorable="w14 w15 w16se w16cid w16 w16cex">
   <w:docDefaults>
     <w:rPrDefault>
       <w:rPr>

</xml_diff>